<commit_message>
Acrescentando topicos ao estudo
</commit_message>
<xml_diff>
--- a/EstudoGit/Curso de Git.docx
+++ b/EstudoGit/Curso de Git.docx
@@ -27,591 +27,320 @@
       </w:r>
       <w:proofErr w:type="spellEnd"/>
     </w:p>
+    <w:p>
+      <w:pPr>
+        <w:rPr>
+          <w:lang w:val="en-US"/>
+        </w:rPr>
+      </w:pPr>
+      <w:proofErr w:type="spellStart"/>
+      <w:r>
+        <w:rPr>
+          <w:lang w:val="en-US"/>
+        </w:rPr>
+        <w:t>Inicializa</w:t>
+      </w:r>
+      <w:r>
+        <w:rPr>
+          <w:lang w:val="en-US"/>
+        </w:rPr>
+        <w:t>ndo</w:t>
+      </w:r>
+      <w:proofErr w:type="spellEnd"/>
+      <w:r>
+        <w:rPr>
+          <w:lang w:val="en-US"/>
+        </w:rPr>
+        <w:t xml:space="preserve"> pasta git</w:t>
+      </w:r>
+    </w:p>
+    <w:p>
+      <w:pPr>
+        <w:ind w:firstLine="708"/>
+        <w:rPr>
+          <w:lang w:val="en-US"/>
+        </w:rPr>
+      </w:pPr>
+      <w:r>
+        <w:rPr>
+          <w:lang w:val="en-US"/>
+        </w:rPr>
+        <w:t xml:space="preserve">Git </w:t>
+      </w:r>
+      <w:proofErr w:type="spellStart"/>
+      <w:r>
+        <w:rPr>
+          <w:lang w:val="en-US"/>
+        </w:rPr>
+        <w:t>init</w:t>
+      </w:r>
+      <w:proofErr w:type="spellEnd"/>
+    </w:p>
+    <w:p>
+      <w:r>
+        <w:t>Adicionando arquivos para ser gere</w:t>
+      </w:r>
+      <w:r>
+        <w:t xml:space="preserve">nciado pelo </w:t>
+      </w:r>
+      <w:proofErr w:type="spellStart"/>
+      <w:r>
+        <w:t>git</w:t>
+      </w:r>
+      <w:proofErr w:type="spellEnd"/>
+    </w:p>
+    <w:p>
+      <w:pPr>
+        <w:ind w:firstLine="708"/>
+        <w:rPr>
+          <w:lang w:val="en-US"/>
+        </w:rPr>
+      </w:pPr>
+      <w:r>
+        <w:rPr>
+          <w:lang w:val="en-US"/>
+        </w:rPr>
+        <w:t>Git add</w:t>
+      </w:r>
+      <w:proofErr w:type="gramStart"/>
+      <w:r>
+        <w:rPr>
+          <w:lang w:val="en-US"/>
+        </w:rPr>
+        <w:t xml:space="preserve"> ..</w:t>
+      </w:r>
+      <w:proofErr w:type="gramEnd"/>
+    </w:p>
+    <w:p>
+      <w:pPr>
+        <w:rPr>
+          <w:lang w:val="en-US"/>
+        </w:rPr>
+      </w:pPr>
+      <w:proofErr w:type="spellStart"/>
+      <w:r>
+        <w:rPr>
+          <w:lang w:val="en-US"/>
+        </w:rPr>
+        <w:t>Commitando</w:t>
+      </w:r>
+      <w:proofErr w:type="spellEnd"/>
+      <w:r>
+        <w:rPr>
+          <w:lang w:val="en-US"/>
+        </w:rPr>
+        <w:t xml:space="preserve"> </w:t>
+      </w:r>
+      <w:proofErr w:type="spellStart"/>
+      <w:r>
+        <w:rPr>
+          <w:lang w:val="en-US"/>
+        </w:rPr>
+        <w:t>arquivos</w:t>
+      </w:r>
+      <w:proofErr w:type="spellEnd"/>
+    </w:p>
+    <w:p>
+      <w:pPr>
+        <w:ind w:firstLine="708"/>
+        <w:rPr>
+          <w:lang w:val="en-US"/>
+        </w:rPr>
+      </w:pPr>
+      <w:r>
+        <w:rPr>
+          <w:lang w:val="en-US"/>
+        </w:rPr>
+        <w:t>Git commit -m “</w:t>
+      </w:r>
+      <w:proofErr w:type="spellStart"/>
+      <w:r>
+        <w:rPr>
+          <w:lang w:val="en-US"/>
+        </w:rPr>
+        <w:t>mensagem</w:t>
+      </w:r>
+      <w:proofErr w:type="spellEnd"/>
+      <w:r>
+        <w:rPr>
+          <w:lang w:val="en-US"/>
+        </w:rPr>
+        <w:t>”</w:t>
+      </w:r>
+    </w:p>
+    <w:p>
+      <w:r>
+        <w:t>Informa</w:t>
+      </w:r>
+      <w:r>
+        <w:t>ndo</w:t>
+      </w:r>
+      <w:r>
+        <w:t xml:space="preserve"> ao </w:t>
+      </w:r>
+      <w:proofErr w:type="spellStart"/>
+      <w:proofErr w:type="gramStart"/>
+      <w:r>
+        <w:t>git</w:t>
+      </w:r>
+      <w:proofErr w:type="spellEnd"/>
+      <w:r>
+        <w:t xml:space="preserve"> </w:t>
+      </w:r>
+      <w:r>
+        <w:t xml:space="preserve"> o</w:t>
+      </w:r>
+      <w:proofErr w:type="gramEnd"/>
+      <w:r>
+        <w:t xml:space="preserve"> </w:t>
+      </w:r>
+      <w:r>
+        <w:t>repositório remoto</w:t>
+      </w:r>
+      <w:r>
+        <w:t xml:space="preserve"> da pasta em uso</w:t>
+      </w:r>
+      <w:r>
+        <w:t xml:space="preserve"> </w:t>
+      </w:r>
+    </w:p>
+    <w:p>
+      <w:pPr>
+        <w:ind w:firstLine="708"/>
+      </w:pPr>
+      <w:proofErr w:type="spellStart"/>
+      <w:r>
+        <w:t>Git</w:t>
+      </w:r>
+      <w:proofErr w:type="spellEnd"/>
+      <w:r>
+        <w:t xml:space="preserve"> </w:t>
+      </w:r>
+      <w:proofErr w:type="spellStart"/>
+      <w:r>
+        <w:t>remote</w:t>
+      </w:r>
+      <w:proofErr w:type="spellEnd"/>
+      <w:r>
+        <w:t xml:space="preserve"> </w:t>
+      </w:r>
+      <w:proofErr w:type="spellStart"/>
+      <w:r>
+        <w:t>add</w:t>
+      </w:r>
+      <w:proofErr w:type="spellEnd"/>
+      <w:r>
+        <w:t xml:space="preserve"> </w:t>
+      </w:r>
+      <w:proofErr w:type="spellStart"/>
+      <w:r>
+        <w:t>origin</w:t>
+      </w:r>
+      <w:proofErr w:type="spellEnd"/>
+      <w:r>
+        <w:t xml:space="preserve"> </w:t>
+      </w:r>
+      <w:r>
+        <w:t>‘</w:t>
+      </w:r>
+      <w:proofErr w:type="spellStart"/>
+      <w:r>
+        <w:t>url</w:t>
+      </w:r>
+      <w:proofErr w:type="spellEnd"/>
+      <w:r>
+        <w:t xml:space="preserve"> </w:t>
+      </w:r>
+      <w:r>
+        <w:t>(URL do</w:t>
+      </w:r>
+      <w:r>
+        <w:t xml:space="preserve"> repositório remoto</w:t>
+      </w:r>
+      <w:r>
+        <w:t xml:space="preserve"> que foi criado com o +</w:t>
+      </w:r>
+      <w:r>
+        <w:t>’</w:t>
+      </w:r>
+      <w:r>
+        <w:t>)</w:t>
+      </w:r>
+    </w:p>
+    <w:p>
+      <w:r>
+        <w:rPr>
+          <w:b/>
+          <w:bCs/>
+        </w:rPr>
+        <w:t>Enviando</w:t>
+      </w:r>
+      <w:r>
+        <w:t xml:space="preserve"> arquivos da pasta local para repositório remoto</w:t>
+      </w:r>
+    </w:p>
+    <w:p>
+      <w:pPr>
+        <w:ind w:firstLine="708"/>
+      </w:pPr>
+      <w:proofErr w:type="spellStart"/>
+      <w:r>
+        <w:t>Git</w:t>
+      </w:r>
+      <w:proofErr w:type="spellEnd"/>
+      <w:r>
+        <w:t xml:space="preserve"> </w:t>
+      </w:r>
+      <w:proofErr w:type="spellStart"/>
+      <w:r>
+        <w:t>push</w:t>
+      </w:r>
+      <w:proofErr w:type="spellEnd"/>
+      <w:r>
+        <w:t xml:space="preserve"> </w:t>
+      </w:r>
+      <w:proofErr w:type="spellStart"/>
+      <w:r>
+        <w:t>origin</w:t>
+      </w:r>
+      <w:proofErr w:type="spellEnd"/>
+      <w:r>
+        <w:t xml:space="preserve"> </w:t>
+      </w:r>
+      <w:proofErr w:type="spellStart"/>
+      <w:r>
+        <w:t>master</w:t>
+      </w:r>
+      <w:proofErr w:type="spellEnd"/>
+      <w:r>
+        <w:t xml:space="preserve"> – Envia os arquivos para o GIT</w:t>
+      </w:r>
+    </w:p>
     <w:p/>
     <w:p>
-      <w:pPr>
-        <w:rPr>
-          <w:b/>
-          <w:bCs/>
-          <w:color w:val="FF0000"/>
-          <w:sz w:val="32"/>
-          <w:szCs w:val="32"/>
-        </w:rPr>
-      </w:pPr>
-      <w:r>
-        <w:rPr>
-          <w:b/>
-          <w:bCs/>
-          <w:color w:val="FF0000"/>
-          <w:sz w:val="32"/>
-          <w:szCs w:val="32"/>
-        </w:rPr>
-        <w:t xml:space="preserve">Introdução ao </w:t>
-      </w:r>
-      <w:proofErr w:type="spellStart"/>
-      <w:r>
-        <w:rPr>
-          <w:b/>
-          <w:bCs/>
-          <w:color w:val="FF0000"/>
-          <w:sz w:val="32"/>
-          <w:szCs w:val="32"/>
-        </w:rPr>
-        <w:t>Git</w:t>
-      </w:r>
-      <w:proofErr w:type="spellEnd"/>
-      <w:r>
-        <w:rPr>
-          <w:b/>
-          <w:bCs/>
-          <w:color w:val="FF0000"/>
-          <w:sz w:val="32"/>
-          <w:szCs w:val="32"/>
-        </w:rPr>
-        <w:t xml:space="preserve"> e Controle de versão</w:t>
-      </w:r>
+      <w:r>
+        <w:t>Baixando arquivo de repositório remoto</w:t>
+      </w:r>
+    </w:p>
+    <w:p>
+      <w:r>
+        <w:tab/>
+      </w:r>
+      <w:r>
+        <w:tab/>
+      </w:r>
+      <w:proofErr w:type="spellStart"/>
+      <w:r>
+        <w:t>Git</w:t>
+      </w:r>
+      <w:proofErr w:type="spellEnd"/>
+      <w:r>
+        <w:t xml:space="preserve"> pull</w:t>
+      </w:r>
+      <w:bookmarkStart w:id="0" w:name="_GoBack"/>
+      <w:bookmarkEnd w:id="0"/>
     </w:p>
     <w:p/>
-    <w:p>
-      <w:proofErr w:type="spellStart"/>
-      <w:r>
-        <w:t>Git</w:t>
-      </w:r>
-      <w:proofErr w:type="spellEnd"/>
-      <w:r>
-        <w:t xml:space="preserve"> é um software desenvolvido por Linus Torvalds para gerenciar o </w:t>
-      </w:r>
-      <w:proofErr w:type="spellStart"/>
-      <w:r>
-        <w:t>Kernel</w:t>
-      </w:r>
-      <w:proofErr w:type="spellEnd"/>
-      <w:r>
-        <w:t xml:space="preserve"> do Linux.</w:t>
-      </w:r>
-    </w:p>
-    <w:p>
-      <w:r>
-        <w:t xml:space="preserve">O </w:t>
-      </w:r>
-      <w:proofErr w:type="spellStart"/>
-      <w:r>
-        <w:t>Git</w:t>
-      </w:r>
-      <w:proofErr w:type="spellEnd"/>
-      <w:r>
-        <w:t xml:space="preserve"> permite fazer o controle de versão de uma aplicação e gerencia a evolução do código fonte.</w:t>
-      </w:r>
-    </w:p>
-    <w:p>
-      <w:r>
-        <w:t xml:space="preserve">O </w:t>
-      </w:r>
-      <w:proofErr w:type="spellStart"/>
-      <w:r>
-        <w:t>Git</w:t>
-      </w:r>
-      <w:proofErr w:type="spellEnd"/>
-      <w:r>
-        <w:t xml:space="preserve"> gerencia diferentes versões e controla as alterações.</w:t>
-      </w:r>
-    </w:p>
-    <w:p/>
-    <w:p>
-      <w:r>
-        <w:t>Existem, também, ferramentas gráficas para o controle de versão.</w:t>
-      </w:r>
-    </w:p>
-    <w:p/>
-    <w:p>
-      <w:pPr>
-        <w:rPr>
-          <w:b/>
-          <w:bCs/>
-        </w:rPr>
-      </w:pPr>
-      <w:r>
-        <w:rPr>
-          <w:b/>
-          <w:bCs/>
-        </w:rPr>
-        <w:t>Tipos de ferramentas para controle de versão:</w:t>
-      </w:r>
-    </w:p>
-    <w:p>
-      <w:r>
-        <w:t xml:space="preserve">GIT, CVS, Mercurial, </w:t>
-      </w:r>
-      <w:proofErr w:type="spellStart"/>
-      <w:r>
-        <w:t>Subversion</w:t>
-      </w:r>
-      <w:proofErr w:type="spellEnd"/>
-      <w:r>
-        <w:t>/SNV</w:t>
-      </w:r>
-    </w:p>
-    <w:p/>
-    <w:p>
-      <w:pPr>
-        <w:rPr>
-          <w:b/>
-          <w:bCs/>
-        </w:rPr>
-      </w:pPr>
-      <w:r>
-        <w:rPr>
-          <w:b/>
-          <w:bCs/>
-        </w:rPr>
-        <w:t>Conceitos</w:t>
-      </w:r>
-    </w:p>
-    <w:p/>
-    <w:p>
-      <w:r>
-        <w:t xml:space="preserve">O </w:t>
-      </w:r>
-      <w:proofErr w:type="spellStart"/>
-      <w:r>
-        <w:t>Git</w:t>
-      </w:r>
-      <w:proofErr w:type="spellEnd"/>
-      <w:r>
-        <w:t xml:space="preserve"> é para ser usado via terminal usando o </w:t>
-      </w:r>
-      <w:proofErr w:type="spellStart"/>
-      <w:r>
-        <w:t>prompt</w:t>
-      </w:r>
-      <w:proofErr w:type="spellEnd"/>
-      <w:r>
-        <w:t xml:space="preserve"> de comando.</w:t>
-      </w:r>
-    </w:p>
-    <w:p>
-      <w:r>
-        <w:t>Repositório local</w:t>
-      </w:r>
-      <w:r>
-        <w:t>,</w:t>
-      </w:r>
-      <w:r>
-        <w:t xml:space="preserve"> é o da sua máquina</w:t>
-      </w:r>
-      <w:r>
-        <w:t>,</w:t>
-      </w:r>
-      <w:r>
-        <w:t xml:space="preserve"> quando usa o </w:t>
-      </w:r>
-      <w:proofErr w:type="spellStart"/>
-      <w:r>
-        <w:t>Git</w:t>
-      </w:r>
-      <w:proofErr w:type="spellEnd"/>
-      <w:r>
-        <w:t xml:space="preserve"> </w:t>
-      </w:r>
-      <w:proofErr w:type="spellStart"/>
-      <w:r>
-        <w:t>init</w:t>
-      </w:r>
-      <w:proofErr w:type="spellEnd"/>
-      <w:r>
-        <w:t xml:space="preserve"> em um diretório</w:t>
-      </w:r>
-    </w:p>
-    <w:p>
-      <w:r>
-        <w:t>Repositório Remoto</w:t>
-      </w:r>
-      <w:r>
-        <w:t>,</w:t>
-      </w:r>
-      <w:r>
-        <w:t xml:space="preserve"> é o que se encontra no servidor – Compartilhado e distribuído.</w:t>
-      </w:r>
-    </w:p>
-    <w:p/>
-    <w:p>
-      <w:r>
-        <w:t>Após alterar o arquivo, f</w:t>
-      </w:r>
-      <w:r>
-        <w:t>azemos o COMMIT no arquivo que se encontra no repositório local</w:t>
-      </w:r>
-      <w:r>
-        <w:t>.</w:t>
-      </w:r>
-    </w:p>
-    <w:p>
-      <w:r>
-        <w:t xml:space="preserve">Quando fazemos um PUSH colocamos o arquivo </w:t>
-      </w:r>
-      <w:proofErr w:type="spellStart"/>
-      <w:r>
-        <w:t>commitado</w:t>
-      </w:r>
-      <w:proofErr w:type="spellEnd"/>
-      <w:r>
-        <w:t xml:space="preserve"> no repositório </w:t>
-      </w:r>
-      <w:proofErr w:type="gramStart"/>
-      <w:r>
-        <w:t>remoto,  fica</w:t>
-      </w:r>
-      <w:proofErr w:type="gramEnd"/>
-      <w:r>
-        <w:t xml:space="preserve"> disponível para toda a equipe</w:t>
-      </w:r>
-    </w:p>
-    <w:p/>
-    <w:p>
-      <w:pPr>
-        <w:rPr>
-          <w:b/>
-          <w:bCs/>
-        </w:rPr>
-      </w:pPr>
-      <w:r>
-        <w:rPr>
-          <w:b/>
-          <w:bCs/>
-        </w:rPr>
-        <w:t>Comandos básicos</w:t>
-      </w:r>
-      <w:r>
-        <w:rPr>
-          <w:b/>
-          <w:bCs/>
-        </w:rPr>
-        <w:t xml:space="preserve"> do </w:t>
-      </w:r>
-      <w:proofErr w:type="spellStart"/>
-      <w:r>
-        <w:rPr>
-          <w:b/>
-          <w:bCs/>
-        </w:rPr>
-        <w:t>git</w:t>
-      </w:r>
-      <w:proofErr w:type="spellEnd"/>
-    </w:p>
-    <w:p/>
-    <w:p>
-      <w:proofErr w:type="spellStart"/>
-      <w:r>
-        <w:t>Git</w:t>
-      </w:r>
-      <w:proofErr w:type="spellEnd"/>
-      <w:r>
-        <w:t xml:space="preserve"> </w:t>
-      </w:r>
-      <w:proofErr w:type="spellStart"/>
-      <w:r>
-        <w:t>Init</w:t>
-      </w:r>
-      <w:proofErr w:type="spellEnd"/>
-      <w:r>
-        <w:t xml:space="preserve"> – Inicializa um repositório dentro de um diretório</w:t>
-      </w:r>
-      <w:r>
-        <w:t xml:space="preserve"> (devo estar dentro do diretório)</w:t>
-      </w:r>
-    </w:p>
-    <w:p/>
-    <w:p>
-      <w:proofErr w:type="spellStart"/>
-      <w:r>
-        <w:t>Git</w:t>
-      </w:r>
-      <w:proofErr w:type="spellEnd"/>
-      <w:r>
-        <w:t xml:space="preserve"> Clone – Usado para baixar base de um repositório remoto para repositório local, clona um projeto.</w:t>
-      </w:r>
-    </w:p>
-    <w:p/>
-    <w:p>
-      <w:proofErr w:type="spellStart"/>
-      <w:r>
-        <w:t>Git</w:t>
-      </w:r>
-      <w:proofErr w:type="spellEnd"/>
-      <w:r>
-        <w:t xml:space="preserve"> </w:t>
-      </w:r>
-      <w:proofErr w:type="spellStart"/>
-      <w:proofErr w:type="gramStart"/>
-      <w:r>
-        <w:t>add</w:t>
-      </w:r>
-      <w:proofErr w:type="spellEnd"/>
-      <w:r>
-        <w:t xml:space="preserve"> </w:t>
-      </w:r>
-      <w:r>
-        <w:t>.</w:t>
-      </w:r>
-      <w:proofErr w:type="gramEnd"/>
-      <w:r>
-        <w:t xml:space="preserve"> – Adiciona todos os arquivos para que o </w:t>
-      </w:r>
-      <w:proofErr w:type="spellStart"/>
-      <w:r>
-        <w:t>Git</w:t>
-      </w:r>
-      <w:proofErr w:type="spellEnd"/>
-      <w:r>
-        <w:t xml:space="preserve"> possa </w:t>
-      </w:r>
-      <w:proofErr w:type="spellStart"/>
-      <w:r>
-        <w:t>rastrea-lo</w:t>
-      </w:r>
-      <w:proofErr w:type="spellEnd"/>
-      <w:r>
-        <w:t xml:space="preserve">. Adiciona os arquivos para ser </w:t>
-      </w:r>
-      <w:proofErr w:type="spellStart"/>
-      <w:r>
-        <w:t>comitados</w:t>
-      </w:r>
-      <w:proofErr w:type="spellEnd"/>
-      <w:r>
-        <w:t>.</w:t>
-      </w:r>
-    </w:p>
-    <w:p/>
-    <w:p>
-      <w:proofErr w:type="spellStart"/>
-      <w:r>
-        <w:t>Git</w:t>
-      </w:r>
-      <w:proofErr w:type="spellEnd"/>
-      <w:r>
-        <w:t xml:space="preserve"> </w:t>
-      </w:r>
-      <w:proofErr w:type="spellStart"/>
-      <w:r>
-        <w:t>commit</w:t>
-      </w:r>
-      <w:proofErr w:type="spellEnd"/>
-      <w:r>
-        <w:t xml:space="preserve"> -m &lt;mensagem&gt; - Salva alteração e torna arquivo </w:t>
-      </w:r>
-      <w:proofErr w:type="spellStart"/>
-      <w:r>
-        <w:t>rastreavel</w:t>
-      </w:r>
-      <w:proofErr w:type="spellEnd"/>
-      <w:r>
-        <w:t>.</w:t>
-      </w:r>
-    </w:p>
-    <w:p/>
-    <w:p>
-      <w:r>
-        <w:t>O parâmetro “</w:t>
-      </w:r>
-      <w:proofErr w:type="spellStart"/>
-      <w:proofErr w:type="gramStart"/>
-      <w:r>
-        <w:t>m”serve</w:t>
-      </w:r>
-      <w:proofErr w:type="spellEnd"/>
-      <w:proofErr w:type="gramEnd"/>
-      <w:r>
-        <w:t xml:space="preserve"> para especificar a mensagem </w:t>
-      </w:r>
-      <w:proofErr w:type="spellStart"/>
-      <w:r>
-        <w:t>Commit</w:t>
-      </w:r>
-      <w:proofErr w:type="spellEnd"/>
-      <w:r>
-        <w:t>.</w:t>
-      </w:r>
-    </w:p>
-    <w:p>
-      <w:r>
-        <w:t>O parâmetro mensagem, serve para colocar uma mensagem simples e específica sobre a alteração que foi feita até aquele ponto do aplicativo.</w:t>
-      </w:r>
-    </w:p>
-    <w:p/>
-    <w:p>
-      <w:proofErr w:type="spellStart"/>
-      <w:r>
-        <w:t>Git</w:t>
-      </w:r>
-      <w:proofErr w:type="spellEnd"/>
-      <w:r>
-        <w:t xml:space="preserve"> </w:t>
-      </w:r>
-      <w:proofErr w:type="spellStart"/>
-      <w:r>
-        <w:t>Push</w:t>
-      </w:r>
-      <w:proofErr w:type="spellEnd"/>
-      <w:r>
-        <w:t xml:space="preserve"> – Usado para </w:t>
-      </w:r>
-      <w:r>
-        <w:t xml:space="preserve">enviar arquivo do servidor local para o remoto. Os arquivos devem ser enviados após serem alterados e </w:t>
-      </w:r>
-      <w:proofErr w:type="spellStart"/>
-      <w:r>
-        <w:t>commitados</w:t>
-      </w:r>
-      <w:proofErr w:type="spellEnd"/>
-      <w:r>
-        <w:t>.</w:t>
-      </w:r>
-    </w:p>
-    <w:p/>
-    <w:p>
-      <w:proofErr w:type="spellStart"/>
-      <w:r>
-        <w:t>Git</w:t>
-      </w:r>
-      <w:proofErr w:type="spellEnd"/>
-      <w:r>
-        <w:t xml:space="preserve"> </w:t>
-      </w:r>
-      <w:proofErr w:type="spellStart"/>
-      <w:r>
-        <w:t>Pull</w:t>
-      </w:r>
-      <w:proofErr w:type="spellEnd"/>
-      <w:r>
-        <w:t xml:space="preserve"> </w:t>
-      </w:r>
-      <w:r>
-        <w:t>–</w:t>
-      </w:r>
-      <w:r>
-        <w:t xml:space="preserve"> Atualiza repositório local com base no remoto</w:t>
-      </w:r>
-    </w:p>
-    <w:p/>
-    <w:p>
-      <w:proofErr w:type="spellStart"/>
-      <w:r>
-        <w:lastRenderedPageBreak/>
-        <w:t>Git</w:t>
-      </w:r>
-      <w:proofErr w:type="spellEnd"/>
-      <w:r>
-        <w:t xml:space="preserve"> Merge – Usado para juntar dois </w:t>
-      </w:r>
-      <w:proofErr w:type="spellStart"/>
-      <w:r>
-        <w:t>Branches</w:t>
-      </w:r>
-      <w:proofErr w:type="spellEnd"/>
-      <w:r>
-        <w:t xml:space="preserve"> que estamos alterando. Serve para resolver conflitos de alteração</w:t>
-      </w:r>
-      <w:r>
-        <w:t xml:space="preserve">. </w:t>
-      </w:r>
-    </w:p>
-    <w:p/>
-    <w:p>
-      <w:r>
-        <w:t xml:space="preserve">Clonar – </w:t>
-      </w:r>
-      <w:proofErr w:type="spellStart"/>
-      <w:r>
-        <w:t>Git</w:t>
-      </w:r>
-      <w:proofErr w:type="spellEnd"/>
-      <w:r>
-        <w:t xml:space="preserve"> clone + URL </w:t>
-      </w:r>
-      <w:proofErr w:type="gramStart"/>
-      <w:r>
-        <w:t>( no</w:t>
-      </w:r>
-      <w:proofErr w:type="gramEnd"/>
-      <w:r>
-        <w:t xml:space="preserve"> terminal)</w:t>
-      </w:r>
-    </w:p>
-    <w:p/>
-    <w:p>
-      <w:r>
-        <w:t xml:space="preserve">Quando o </w:t>
-      </w:r>
-      <w:proofErr w:type="spellStart"/>
-      <w:r>
-        <w:t>git</w:t>
-      </w:r>
-      <w:proofErr w:type="spellEnd"/>
-      <w:r>
-        <w:t xml:space="preserve"> não identifica quem fez uma mudança, ele informa o arquivo e solicita que o conflito seja resolvido manualmente.</w:t>
-      </w:r>
-    </w:p>
-    <w:p/>
-    <w:p>
-      <w:proofErr w:type="spellStart"/>
-      <w:r>
-        <w:t>Git</w:t>
-      </w:r>
-      <w:proofErr w:type="spellEnd"/>
-      <w:r>
-        <w:t xml:space="preserve"> Status – Apresenta informações sobre o projeto, sempre que ele sofre alteração, esta será apresentada. Mostra ainda arquivos adicionados, se foi </w:t>
-      </w:r>
-      <w:proofErr w:type="spellStart"/>
-      <w:r>
-        <w:t>commitado</w:t>
-      </w:r>
-      <w:proofErr w:type="spellEnd"/>
-      <w:r>
-        <w:t>. Mostra o estado atual do projeto.</w:t>
-      </w:r>
-    </w:p>
-    <w:p/>
-    <w:p>
-      <w:proofErr w:type="spellStart"/>
-      <w:r>
-        <w:t>Git</w:t>
-      </w:r>
-      <w:proofErr w:type="spellEnd"/>
-      <w:r>
-        <w:t xml:space="preserve"> Log – Apresenta o histórico de alteração que foram feitas no repositório. Apresenta autor, hora, id, mensagem,</w:t>
-      </w:r>
-      <w:r>
-        <w:t xml:space="preserve"> </w:t>
-      </w:r>
-      <w:proofErr w:type="spellStart"/>
-      <w:r>
-        <w:t>commits</w:t>
-      </w:r>
-      <w:proofErr w:type="spellEnd"/>
-      <w:r>
-        <w:t xml:space="preserve"> feitos</w:t>
-      </w:r>
-    </w:p>
-    <w:p/>
-    <w:p>
-      <w:proofErr w:type="spellStart"/>
-      <w:r>
-        <w:t>Git</w:t>
-      </w:r>
-      <w:proofErr w:type="spellEnd"/>
-      <w:r>
-        <w:t xml:space="preserve"> </w:t>
-      </w:r>
-      <w:proofErr w:type="spellStart"/>
-      <w:r>
-        <w:t>Branch</w:t>
-      </w:r>
-      <w:proofErr w:type="spellEnd"/>
-      <w:r>
-        <w:t xml:space="preserve"> – Usado quando criamos ramificação no projeto.</w:t>
-      </w:r>
-    </w:p>
     <w:p>
       <w:pPr>
         <w:pStyle w:val="PargrafodaLista"/>
@@ -621,31 +350,7 @@
         </w:numPr>
       </w:pPr>
       <w:r>
-        <w:t xml:space="preserve">O </w:t>
-      </w:r>
-      <w:proofErr w:type="spellStart"/>
-      <w:r>
-        <w:t>Git</w:t>
-      </w:r>
-      <w:proofErr w:type="spellEnd"/>
-      <w:r>
-        <w:t xml:space="preserve"> </w:t>
-      </w:r>
-      <w:proofErr w:type="spellStart"/>
-      <w:r>
-        <w:t>Init</w:t>
-      </w:r>
-      <w:proofErr w:type="spellEnd"/>
-      <w:r>
-        <w:t xml:space="preserve"> cria o ramo MASTER ou </w:t>
-      </w:r>
-      <w:proofErr w:type="spellStart"/>
-      <w:r>
-        <w:t>principaldo</w:t>
-      </w:r>
-      <w:proofErr w:type="spellEnd"/>
-      <w:r>
-        <w:t xml:space="preserve"> projeto.</w:t>
+        <w:t>Sempre que fizer alteração no arquivo, temos que usar:</w:t>
       </w:r>
     </w:p>
     <w:p>
@@ -657,34 +362,23 @@
         </w:numPr>
       </w:pPr>
       <w:r>
-        <w:t xml:space="preserve">Exemplo: Se temos um site funcionando e criamos uma outra instancia tipo um cadastro, dando </w:t>
-      </w:r>
-      <w:proofErr w:type="spellStart"/>
-      <w:r>
-        <w:t>Git</w:t>
-      </w:r>
-      <w:proofErr w:type="spellEnd"/>
-      <w:r>
-        <w:t xml:space="preserve"> </w:t>
-      </w:r>
-      <w:proofErr w:type="spellStart"/>
-      <w:r>
-        <w:t>Branch</w:t>
-      </w:r>
-      <w:proofErr w:type="spellEnd"/>
-      <w:r>
-        <w:t xml:space="preserve"> “cadastro” ele pega todo o código principal no estado atual do repositório </w:t>
-      </w:r>
-      <w:proofErr w:type="spellStart"/>
-      <w:r>
-        <w:t>ma</w:t>
-      </w:r>
-      <w:r>
-        <w:t>ster</w:t>
-      </w:r>
-      <w:proofErr w:type="spellEnd"/>
-      <w:r>
-        <w:t xml:space="preserve"> que está funcionando e coloca em um ramo independente do ramo principal.</w:t>
+        <w:t>&lt;</w:t>
+      </w:r>
+      <w:proofErr w:type="spellStart"/>
+      <w:r>
+        <w:t>git</w:t>
+      </w:r>
+      <w:proofErr w:type="spellEnd"/>
+      <w:r>
+        <w:t xml:space="preserve"> </w:t>
+      </w:r>
+      <w:proofErr w:type="spellStart"/>
+      <w:r>
+        <w:t>add</w:t>
+      </w:r>
+      <w:proofErr w:type="spellEnd"/>
+      <w:r>
+        <w:t xml:space="preserve"> nome do arquivo&gt; para torna-lo gerenciável</w:t>
       </w:r>
     </w:p>
     <w:p>
@@ -696,109 +390,8 @@
         </w:numPr>
       </w:pPr>
       <w:r>
-        <w:t>Se der algum problema no ramo secundário, isto não afetará o ramo principal.</w:t>
-      </w:r>
-    </w:p>
-    <w:p>
-      <w:pPr>
-        <w:ind w:left="360"/>
-      </w:pPr>
-    </w:p>
-    <w:p>
-      <w:pPr>
-        <w:ind w:left="360"/>
-        <w:rPr>
-          <w:color w:val="FF0000"/>
-          <w:sz w:val="32"/>
-          <w:szCs w:val="32"/>
-        </w:rPr>
-      </w:pPr>
-      <w:r>
-        <w:rPr>
-          <w:color w:val="FF0000"/>
-          <w:sz w:val="32"/>
-          <w:szCs w:val="32"/>
-        </w:rPr>
-        <w:t>Exemplo prático:</w:t>
-      </w:r>
-    </w:p>
-    <w:p>
-      <w:pPr>
-        <w:ind w:left="360"/>
-      </w:pPr>
-    </w:p>
-    <w:p>
-      <w:pPr>
-        <w:ind w:left="360"/>
-        <w:rPr>
-          <w:b/>
-          <w:bCs/>
-        </w:rPr>
-      </w:pPr>
-      <w:r>
-        <w:rPr>
-          <w:b/>
-          <w:bCs/>
-        </w:rPr>
-        <w:t>Criando uma página no terminal</w:t>
-      </w:r>
-    </w:p>
-    <w:p>
-      <w:pPr>
-        <w:ind w:left="360"/>
-      </w:pPr>
-    </w:p>
-    <w:p>
-      <w:pPr>
-        <w:ind w:left="360"/>
-      </w:pPr>
-      <w:proofErr w:type="spellStart"/>
-      <w:r>
-        <w:t>mkdir</w:t>
-      </w:r>
-      <w:proofErr w:type="spellEnd"/>
-      <w:r>
-        <w:t xml:space="preserve"> </w:t>
-      </w:r>
-      <w:proofErr w:type="spellStart"/>
-      <w:r>
-        <w:t>CursoGit</w:t>
-      </w:r>
-      <w:proofErr w:type="spellEnd"/>
-      <w:r>
-        <w:t xml:space="preserve"> – Cria diretório com nome </w:t>
-      </w:r>
-      <w:proofErr w:type="spellStart"/>
-      <w:r>
-        <w:t>cursogit</w:t>
-      </w:r>
-      <w:proofErr w:type="spellEnd"/>
-    </w:p>
-    <w:p>
-      <w:pPr>
-        <w:ind w:left="360"/>
-      </w:pPr>
-      <w:proofErr w:type="spellStart"/>
-      <w:r>
-        <w:t>cd</w:t>
-      </w:r>
-      <w:proofErr w:type="spellEnd"/>
-      <w:r>
-        <w:t xml:space="preserve"> </w:t>
-      </w:r>
-      <w:proofErr w:type="spellStart"/>
-      <w:r>
-        <w:t>CursoGit</w:t>
-      </w:r>
-      <w:proofErr w:type="spellEnd"/>
-      <w:r>
-        <w:t xml:space="preserve"> – move para o diretório</w:t>
-      </w:r>
-    </w:p>
-    <w:p>
-      <w:pPr>
-        <w:ind w:left="360"/>
-      </w:pPr>
+        <w:t>&lt;</w:t>
+      </w:r>
       <w:proofErr w:type="spellStart"/>
       <w:r>
         <w:t>git</w:t>
@@ -809,348 +402,11 @@
       </w:r>
       <w:proofErr w:type="spellStart"/>
       <w:r>
-        <w:t>init</w:t>
-      </w:r>
-      <w:proofErr w:type="spellEnd"/>
-      <w:r>
-        <w:t xml:space="preserve"> – Torna este diretório um repositório local </w:t>
-      </w:r>
-      <w:proofErr w:type="spellStart"/>
-      <w:r>
-        <w:t>git</w:t>
-      </w:r>
-      <w:proofErr w:type="spellEnd"/>
-    </w:p>
-    <w:p>
-      <w:pPr>
-        <w:ind w:left="360"/>
-      </w:pPr>
-    </w:p>
-    <w:p>
-      <w:pPr>
-        <w:ind w:left="360"/>
-      </w:pPr>
-      <w:r>
-        <w:t xml:space="preserve">Criamos um diretório, entramos nele e inicializamos um repositório </w:t>
-      </w:r>
-      <w:proofErr w:type="spellStart"/>
-      <w:r>
-        <w:t>Git</w:t>
-      </w:r>
-      <w:proofErr w:type="spellEnd"/>
-    </w:p>
-    <w:p>
-      <w:pPr>
-        <w:ind w:left="360"/>
-      </w:pPr>
-      <w:r>
-        <w:t xml:space="preserve">Podemos usar </w:t>
-      </w:r>
-      <w:proofErr w:type="spellStart"/>
-      <w:r>
-        <w:t>git</w:t>
-      </w:r>
-      <w:proofErr w:type="spellEnd"/>
-      <w:r>
-        <w:t xml:space="preserve"> status para observar o estado</w:t>
-      </w:r>
-    </w:p>
-    <w:p>
-      <w:pPr>
-        <w:ind w:left="360"/>
-      </w:pPr>
-    </w:p>
-    <w:p>
-      <w:pPr>
-        <w:ind w:left="360"/>
-        <w:rPr>
-          <w:b/>
-          <w:bCs/>
-          <w:sz w:val="36"/>
-          <w:szCs w:val="36"/>
-        </w:rPr>
-      </w:pPr>
-      <w:r>
-        <w:rPr>
-          <w:b/>
-          <w:bCs/>
-          <w:sz w:val="36"/>
-          <w:szCs w:val="36"/>
-        </w:rPr>
-        <w:t>Criando um arquivo</w:t>
-      </w:r>
-    </w:p>
-    <w:p>
-      <w:pPr>
-        <w:ind w:left="360"/>
-      </w:pPr>
-    </w:p>
-    <w:p>
-      <w:pPr>
-        <w:ind w:left="360"/>
-      </w:pPr>
-      <w:proofErr w:type="spellStart"/>
-      <w:r>
-        <w:t>Touch</w:t>
-      </w:r>
-      <w:proofErr w:type="spellEnd"/>
-      <w:r>
-        <w:t xml:space="preserve"> index.html</w:t>
-      </w:r>
-    </w:p>
-    <w:p>
-      <w:pPr>
-        <w:ind w:left="360"/>
-      </w:pPr>
-    </w:p>
-    <w:p>
-      <w:pPr>
-        <w:ind w:left="360"/>
-      </w:pPr>
-      <w:r>
-        <w:t xml:space="preserve">Com este comando, criamos o arquivo index.html. Após a criação, o mesmo ainda não está monitorado pelo </w:t>
-      </w:r>
-      <w:proofErr w:type="spellStart"/>
-      <w:r>
-        <w:t>Git</w:t>
-      </w:r>
-      <w:proofErr w:type="spellEnd"/>
-      <w:r>
-        <w:t>.</w:t>
-      </w:r>
-    </w:p>
-    <w:p>
-      <w:pPr>
-        <w:ind w:left="360"/>
-      </w:pPr>
-      <w:r>
-        <w:t>Se dermos o comando &lt;</w:t>
-      </w:r>
-      <w:proofErr w:type="spellStart"/>
-      <w:r>
-        <w:t>git</w:t>
-      </w:r>
-      <w:proofErr w:type="spellEnd"/>
-      <w:r>
-        <w:t xml:space="preserve"> status&gt; o arquivo será exibido em vermelho mostrando assim que ele não foi adicionado para ser monitorado pelo </w:t>
-      </w:r>
-      <w:proofErr w:type="spellStart"/>
-      <w:r>
-        <w:t>Git</w:t>
-      </w:r>
-      <w:proofErr w:type="spellEnd"/>
-      <w:r>
-        <w:t>.</w:t>
-      </w:r>
-    </w:p>
-    <w:p>
-      <w:pPr>
-        <w:ind w:left="360"/>
-      </w:pPr>
-    </w:p>
-    <w:p>
-      <w:pPr>
-        <w:ind w:left="360"/>
-        <w:rPr>
-          <w:b/>
-          <w:bCs/>
-        </w:rPr>
-      </w:pPr>
-      <w:r>
-        <w:rPr>
-          <w:b/>
-          <w:bCs/>
-        </w:rPr>
-        <w:t xml:space="preserve">Adicionando arquivo para ser gerenciado pelo </w:t>
-      </w:r>
-      <w:proofErr w:type="spellStart"/>
-      <w:r>
-        <w:rPr>
-          <w:b/>
-          <w:bCs/>
-        </w:rPr>
-        <w:t>Git</w:t>
-      </w:r>
-      <w:proofErr w:type="spellEnd"/>
-    </w:p>
-    <w:p>
-      <w:pPr>
-        <w:ind w:left="360"/>
-      </w:pPr>
-    </w:p>
-    <w:p>
-      <w:pPr>
-        <w:ind w:left="360"/>
-      </w:pPr>
-      <w:proofErr w:type="spellStart"/>
-      <w:r>
-        <w:t>Git</w:t>
-      </w:r>
-      <w:proofErr w:type="spellEnd"/>
-      <w:r>
-        <w:t xml:space="preserve"> </w:t>
-      </w:r>
-      <w:proofErr w:type="spellStart"/>
-      <w:r>
-        <w:t>add</w:t>
-      </w:r>
-      <w:proofErr w:type="spellEnd"/>
-      <w:r>
-        <w:t xml:space="preserve"> index.html</w:t>
-      </w:r>
-    </w:p>
-    <w:p>
-      <w:pPr>
-        <w:ind w:left="360"/>
-      </w:pPr>
-    </w:p>
-    <w:p>
-      <w:pPr>
-        <w:ind w:left="360"/>
-      </w:pPr>
-      <w:r>
-        <w:t xml:space="preserve">Este comando adiciona o arquivo para ser monitorado pelo </w:t>
-      </w:r>
-      <w:proofErr w:type="spellStart"/>
-      <w:r>
-        <w:t>Git</w:t>
-      </w:r>
-      <w:proofErr w:type="spellEnd"/>
-      <w:r>
-        <w:t>.</w:t>
-      </w:r>
-    </w:p>
-    <w:p>
-      <w:pPr>
-        <w:ind w:left="360"/>
-      </w:pPr>
-      <w:r>
-        <w:t>Podemos dar um&lt;</w:t>
-      </w:r>
-      <w:proofErr w:type="spellStart"/>
-      <w:r>
-        <w:t>git</w:t>
-      </w:r>
-      <w:proofErr w:type="spellEnd"/>
-      <w:r>
-        <w:t xml:space="preserve"> status&gt; e veremos que o arquivo será exibido em verde indicando que ele está sendo monitorado e já podemos </w:t>
-      </w:r>
-      <w:proofErr w:type="spellStart"/>
-      <w:r>
-        <w:t>commitar</w:t>
-      </w:r>
-      <w:proofErr w:type="spellEnd"/>
-      <w:r>
-        <w:t xml:space="preserve"> ou seja fazer alterações que o </w:t>
-      </w:r>
-      <w:proofErr w:type="spellStart"/>
-      <w:r>
-        <w:t>git</w:t>
-      </w:r>
-      <w:proofErr w:type="spellEnd"/>
-      <w:r>
-        <w:t xml:space="preserve"> gerenciará.</w:t>
-      </w:r>
-    </w:p>
-    <w:p>
-      <w:pPr>
-        <w:ind w:left="360"/>
-      </w:pPr>
-    </w:p>
-    <w:p>
-      <w:pPr>
-        <w:ind w:left="360"/>
-        <w:rPr>
-          <w:b/>
-          <w:bCs/>
-        </w:rPr>
-      </w:pPr>
-      <w:proofErr w:type="spellStart"/>
-      <w:r>
-        <w:rPr>
-          <w:b/>
-          <w:bCs/>
-        </w:rPr>
-        <w:t>Commitando</w:t>
-      </w:r>
-      <w:proofErr w:type="spellEnd"/>
-      <w:r>
-        <w:rPr>
-          <w:b/>
-          <w:bCs/>
-        </w:rPr>
-        <w:t xml:space="preserve"> o arquivo</w:t>
-      </w:r>
-    </w:p>
-    <w:p>
-      <w:pPr>
-        <w:ind w:left="360"/>
-      </w:pPr>
-    </w:p>
-    <w:p>
-      <w:pPr>
-        <w:ind w:left="360"/>
-      </w:pPr>
-      <w:proofErr w:type="spellStart"/>
-      <w:r>
-        <w:t>Git</w:t>
-      </w:r>
-      <w:proofErr w:type="spellEnd"/>
-      <w:r>
-        <w:t xml:space="preserve"> </w:t>
-      </w:r>
-      <w:proofErr w:type="spellStart"/>
-      <w:r>
         <w:t>commit</w:t>
       </w:r>
       <w:proofErr w:type="spellEnd"/>
       <w:r>
-        <w:t xml:space="preserve"> -m “meu primeiro </w:t>
-      </w:r>
-      <w:proofErr w:type="spellStart"/>
-      <w:r>
-        <w:t>commit</w:t>
-      </w:r>
-      <w:proofErr w:type="spellEnd"/>
-      <w:r>
-        <w:t>”</w:t>
-      </w:r>
-    </w:p>
-    <w:p>
-      <w:pPr>
-        <w:ind w:left="360"/>
-      </w:pPr>
-    </w:p>
-    <w:p>
-      <w:pPr>
-        <w:ind w:left="360"/>
-      </w:pPr>
-      <w:r>
-        <w:t xml:space="preserve">Se usarmos&lt; </w:t>
-      </w:r>
-      <w:proofErr w:type="spellStart"/>
-      <w:r>
-        <w:t>git</w:t>
-      </w:r>
-      <w:proofErr w:type="spellEnd"/>
-      <w:r>
-        <w:t xml:space="preserve"> status&gt;</w:t>
-      </w:r>
-    </w:p>
-    <w:p>
-      <w:pPr>
-        <w:ind w:left="360"/>
-      </w:pPr>
-      <w:r>
-        <w:t xml:space="preserve">Veremos o arquivo </w:t>
-      </w:r>
-      <w:proofErr w:type="spellStart"/>
-      <w:r>
-        <w:t>commitado</w:t>
-      </w:r>
-      <w:proofErr w:type="spellEnd"/>
-      <w:r>
-        <w:t xml:space="preserve"> com a mensagem.</w:t>
+        <w:t xml:space="preserve"> -m “mensagem”&gt; para colocar a descrição do que foi alterado.</w:t>
       </w:r>
     </w:p>
     <w:p>
@@ -1161,6 +417,1187 @@
           <w:numId w:val="1"/>
         </w:numPr>
       </w:pPr>
+      <w:r>
+        <w:t xml:space="preserve">Enviar para o </w:t>
+      </w:r>
+      <w:proofErr w:type="spellStart"/>
+      <w:r>
+        <w:t>github</w:t>
+      </w:r>
+      <w:proofErr w:type="spellEnd"/>
+    </w:p>
+    <w:p/>
+    <w:p/>
+    <w:p>
+      <w:proofErr w:type="spellStart"/>
+      <w:r>
+        <w:t>Git</w:t>
+      </w:r>
+      <w:proofErr w:type="spellEnd"/>
+      <w:r>
+        <w:t xml:space="preserve"> </w:t>
+      </w:r>
+      <w:proofErr w:type="spellStart"/>
+      <w:r>
+        <w:t>remote</w:t>
+      </w:r>
+      <w:proofErr w:type="spellEnd"/>
+      <w:r>
+        <w:t xml:space="preserve"> </w:t>
+      </w:r>
+      <w:proofErr w:type="spellStart"/>
+      <w:r>
+        <w:t>rm</w:t>
+      </w:r>
+      <w:proofErr w:type="spellEnd"/>
+      <w:r>
+        <w:t xml:space="preserve"> </w:t>
+      </w:r>
+      <w:proofErr w:type="spellStart"/>
+      <w:proofErr w:type="gramStart"/>
+      <w:r>
+        <w:t>origin</w:t>
+      </w:r>
+      <w:proofErr w:type="spellEnd"/>
+      <w:r>
+        <w:t xml:space="preserve">  URL</w:t>
+      </w:r>
+      <w:proofErr w:type="gramEnd"/>
+    </w:p>
+    <w:p/>
+    <w:p/>
+    <w:p>
+      <w:pPr>
+        <w:rPr>
+          <w:b/>
+          <w:bCs/>
+          <w:color w:val="FF0000"/>
+          <w:sz w:val="32"/>
+          <w:szCs w:val="32"/>
+        </w:rPr>
+      </w:pPr>
+      <w:r>
+        <w:rPr>
+          <w:b/>
+          <w:bCs/>
+          <w:color w:val="FF0000"/>
+          <w:sz w:val="32"/>
+          <w:szCs w:val="32"/>
+        </w:rPr>
+        <w:t xml:space="preserve">Introdução ao </w:t>
+      </w:r>
+      <w:proofErr w:type="spellStart"/>
+      <w:r>
+        <w:rPr>
+          <w:b/>
+          <w:bCs/>
+          <w:color w:val="FF0000"/>
+          <w:sz w:val="32"/>
+          <w:szCs w:val="32"/>
+        </w:rPr>
+        <w:t>Git</w:t>
+      </w:r>
+      <w:proofErr w:type="spellEnd"/>
+      <w:r>
+        <w:rPr>
+          <w:b/>
+          <w:bCs/>
+          <w:color w:val="FF0000"/>
+          <w:sz w:val="32"/>
+          <w:szCs w:val="32"/>
+        </w:rPr>
+        <w:t xml:space="preserve"> e Controle de versão</w:t>
+      </w:r>
+    </w:p>
+    <w:p/>
+    <w:p>
+      <w:proofErr w:type="spellStart"/>
+      <w:r>
+        <w:t>Git</w:t>
+      </w:r>
+      <w:proofErr w:type="spellEnd"/>
+      <w:r>
+        <w:t xml:space="preserve"> é um software desenvolvido por Linus Torvalds para gerenciar o </w:t>
+      </w:r>
+      <w:proofErr w:type="spellStart"/>
+      <w:r>
+        <w:t>Kernel</w:t>
+      </w:r>
+      <w:proofErr w:type="spellEnd"/>
+      <w:r>
+        <w:t xml:space="preserve"> do Linux.</w:t>
+      </w:r>
+    </w:p>
+    <w:p>
+      <w:r>
+        <w:t xml:space="preserve">O </w:t>
+      </w:r>
+      <w:proofErr w:type="spellStart"/>
+      <w:r>
+        <w:t>Git</w:t>
+      </w:r>
+      <w:proofErr w:type="spellEnd"/>
+      <w:r>
+        <w:t xml:space="preserve"> permite fazer o controle de versão de uma aplicação e gerencia a evolução do código fonte.</w:t>
+      </w:r>
+    </w:p>
+    <w:p>
+      <w:r>
+        <w:t xml:space="preserve">O </w:t>
+      </w:r>
+      <w:proofErr w:type="spellStart"/>
+      <w:r>
+        <w:t>Git</w:t>
+      </w:r>
+      <w:proofErr w:type="spellEnd"/>
+      <w:r>
+        <w:t xml:space="preserve"> gerencia diferentes versões e controla as alterações.</w:t>
+      </w:r>
+    </w:p>
+    <w:p/>
+    <w:p>
+      <w:r>
+        <w:t>Existem, também, ferramentas gráficas para o controle de versão.</w:t>
+      </w:r>
+    </w:p>
+    <w:p/>
+    <w:p>
+      <w:pPr>
+        <w:rPr>
+          <w:b/>
+          <w:bCs/>
+        </w:rPr>
+      </w:pPr>
+      <w:r>
+        <w:rPr>
+          <w:b/>
+          <w:bCs/>
+        </w:rPr>
+        <w:t>Tipos de ferramentas para controle de versão:</w:t>
+      </w:r>
+    </w:p>
+    <w:p>
+      <w:r>
+        <w:t xml:space="preserve">GIT, CVS, Mercurial, </w:t>
+      </w:r>
+      <w:proofErr w:type="spellStart"/>
+      <w:r>
+        <w:t>Subversion</w:t>
+      </w:r>
+      <w:proofErr w:type="spellEnd"/>
+      <w:r>
+        <w:t>/SNV</w:t>
+      </w:r>
+    </w:p>
+    <w:p/>
+    <w:p>
+      <w:pPr>
+        <w:rPr>
+          <w:b/>
+          <w:bCs/>
+        </w:rPr>
+      </w:pPr>
+      <w:r>
+        <w:rPr>
+          <w:b/>
+          <w:bCs/>
+        </w:rPr>
+        <w:t>Conceitos</w:t>
+      </w:r>
+    </w:p>
+    <w:p/>
+    <w:p>
+      <w:r>
+        <w:t xml:space="preserve">O </w:t>
+      </w:r>
+      <w:proofErr w:type="spellStart"/>
+      <w:r>
+        <w:t>Git</w:t>
+      </w:r>
+      <w:proofErr w:type="spellEnd"/>
+      <w:r>
+        <w:t xml:space="preserve"> é para ser usado via terminal usando o </w:t>
+      </w:r>
+      <w:proofErr w:type="spellStart"/>
+      <w:r>
+        <w:t>prompt</w:t>
+      </w:r>
+      <w:proofErr w:type="spellEnd"/>
+      <w:r>
+        <w:t xml:space="preserve"> de comando.</w:t>
+      </w:r>
+    </w:p>
+    <w:p>
+      <w:r>
+        <w:t>Repositório local</w:t>
+      </w:r>
+      <w:r>
+        <w:t>,</w:t>
+      </w:r>
+      <w:r>
+        <w:t xml:space="preserve"> é o da sua máquina</w:t>
+      </w:r>
+      <w:r>
+        <w:t>,</w:t>
+      </w:r>
+      <w:r>
+        <w:t xml:space="preserve"> quando usa o </w:t>
+      </w:r>
+      <w:proofErr w:type="spellStart"/>
+      <w:r>
+        <w:t>Git</w:t>
+      </w:r>
+      <w:proofErr w:type="spellEnd"/>
+      <w:r>
+        <w:t xml:space="preserve"> </w:t>
+      </w:r>
+      <w:proofErr w:type="spellStart"/>
+      <w:r>
+        <w:t>init</w:t>
+      </w:r>
+      <w:proofErr w:type="spellEnd"/>
+      <w:r>
+        <w:t xml:space="preserve"> em um diretório</w:t>
+      </w:r>
+    </w:p>
+    <w:p>
+      <w:r>
+        <w:t>Repositório Remoto</w:t>
+      </w:r>
+      <w:r>
+        <w:t>,</w:t>
+      </w:r>
+      <w:r>
+        <w:t xml:space="preserve"> é o que se encontra no servidor – Compartilhado e distribuído.</w:t>
+      </w:r>
+    </w:p>
+    <w:p/>
+    <w:p>
+      <w:r>
+        <w:t>Após alterar o arquivo, f</w:t>
+      </w:r>
+      <w:r>
+        <w:t>azemos o COMMIT no arquivo que se encontra no repositório local</w:t>
+      </w:r>
+      <w:r>
+        <w:t>.</w:t>
+      </w:r>
+    </w:p>
+    <w:p>
+      <w:r>
+        <w:t xml:space="preserve">Quando fazemos um PUSH colocamos o arquivo </w:t>
+      </w:r>
+      <w:proofErr w:type="spellStart"/>
+      <w:r>
+        <w:t>commitado</w:t>
+      </w:r>
+      <w:proofErr w:type="spellEnd"/>
+      <w:r>
+        <w:t xml:space="preserve"> no repositório </w:t>
+      </w:r>
+      <w:proofErr w:type="gramStart"/>
+      <w:r>
+        <w:t>remoto,  fica</w:t>
+      </w:r>
+      <w:proofErr w:type="gramEnd"/>
+      <w:r>
+        <w:t xml:space="preserve"> disponível para toda a equipe</w:t>
+      </w:r>
+    </w:p>
+    <w:p/>
+    <w:p>
+      <w:pPr>
+        <w:rPr>
+          <w:b/>
+          <w:bCs/>
+        </w:rPr>
+      </w:pPr>
+      <w:r>
+        <w:rPr>
+          <w:b/>
+          <w:bCs/>
+        </w:rPr>
+        <w:t>Comandos básicos</w:t>
+      </w:r>
+      <w:r>
+        <w:rPr>
+          <w:b/>
+          <w:bCs/>
+        </w:rPr>
+        <w:t xml:space="preserve"> do </w:t>
+      </w:r>
+      <w:proofErr w:type="spellStart"/>
+      <w:r>
+        <w:rPr>
+          <w:b/>
+          <w:bCs/>
+        </w:rPr>
+        <w:t>git</w:t>
+      </w:r>
+      <w:proofErr w:type="spellEnd"/>
+    </w:p>
+    <w:p/>
+    <w:p>
+      <w:proofErr w:type="spellStart"/>
+      <w:r>
+        <w:t>Git</w:t>
+      </w:r>
+      <w:proofErr w:type="spellEnd"/>
+      <w:r>
+        <w:t xml:space="preserve"> </w:t>
+      </w:r>
+      <w:proofErr w:type="spellStart"/>
+      <w:r>
+        <w:t>Init</w:t>
+      </w:r>
+      <w:proofErr w:type="spellEnd"/>
+      <w:r>
+        <w:t xml:space="preserve"> – Inicializa um repositório dentro de um diretório</w:t>
+      </w:r>
+      <w:r>
+        <w:t xml:space="preserve"> (devo estar dentro do diretório)</w:t>
+      </w:r>
+    </w:p>
+    <w:p/>
+    <w:p>
+      <w:proofErr w:type="spellStart"/>
+      <w:r>
+        <w:t>Git</w:t>
+      </w:r>
+      <w:proofErr w:type="spellEnd"/>
+      <w:r>
+        <w:t xml:space="preserve"> Clone – Usado para baixar base de um repositório remoto para repositório local, clona um projeto.</w:t>
+      </w:r>
+    </w:p>
+    <w:p/>
+    <w:p>
+      <w:proofErr w:type="spellStart"/>
+      <w:r>
+        <w:t>Git</w:t>
+      </w:r>
+      <w:proofErr w:type="spellEnd"/>
+      <w:r>
+        <w:t xml:space="preserve"> </w:t>
+      </w:r>
+      <w:proofErr w:type="spellStart"/>
+      <w:proofErr w:type="gramStart"/>
+      <w:r>
+        <w:t>add</w:t>
+      </w:r>
+      <w:proofErr w:type="spellEnd"/>
+      <w:r>
+        <w:t xml:space="preserve"> </w:t>
+      </w:r>
+      <w:r>
+        <w:t>.</w:t>
+      </w:r>
+      <w:proofErr w:type="gramEnd"/>
+      <w:r>
+        <w:t xml:space="preserve"> – Adiciona todos os arquivos para que o </w:t>
+      </w:r>
+      <w:proofErr w:type="spellStart"/>
+      <w:r>
+        <w:t>Git</w:t>
+      </w:r>
+      <w:proofErr w:type="spellEnd"/>
+      <w:r>
+        <w:t xml:space="preserve"> possa </w:t>
+      </w:r>
+      <w:proofErr w:type="spellStart"/>
+      <w:r>
+        <w:t>rastrea-lo</w:t>
+      </w:r>
+      <w:proofErr w:type="spellEnd"/>
+      <w:r>
+        <w:t xml:space="preserve">. Adiciona os arquivos para ser </w:t>
+      </w:r>
+      <w:proofErr w:type="spellStart"/>
+      <w:r>
+        <w:t>comitados</w:t>
+      </w:r>
+      <w:proofErr w:type="spellEnd"/>
+      <w:r>
+        <w:t>.</w:t>
+      </w:r>
+    </w:p>
+    <w:p/>
+    <w:p>
+      <w:proofErr w:type="spellStart"/>
+      <w:r>
+        <w:t>Git</w:t>
+      </w:r>
+      <w:proofErr w:type="spellEnd"/>
+      <w:r>
+        <w:t xml:space="preserve"> </w:t>
+      </w:r>
+      <w:proofErr w:type="spellStart"/>
+      <w:r>
+        <w:t>commit</w:t>
+      </w:r>
+      <w:proofErr w:type="spellEnd"/>
+      <w:r>
+        <w:t xml:space="preserve"> -m &lt;mensagem&gt; - Salva alteração e torna arquivo </w:t>
+      </w:r>
+      <w:proofErr w:type="spellStart"/>
+      <w:r>
+        <w:t>rastreavel</w:t>
+      </w:r>
+      <w:proofErr w:type="spellEnd"/>
+      <w:r>
+        <w:t>.</w:t>
+      </w:r>
+    </w:p>
+    <w:p/>
+    <w:p>
+      <w:r>
+        <w:t>O parâmetro “</w:t>
+      </w:r>
+      <w:proofErr w:type="spellStart"/>
+      <w:proofErr w:type="gramStart"/>
+      <w:r>
+        <w:t>m”serve</w:t>
+      </w:r>
+      <w:proofErr w:type="spellEnd"/>
+      <w:proofErr w:type="gramEnd"/>
+      <w:r>
+        <w:t xml:space="preserve"> para especificar a mensagem </w:t>
+      </w:r>
+      <w:proofErr w:type="spellStart"/>
+      <w:r>
+        <w:t>Commit</w:t>
+      </w:r>
+      <w:proofErr w:type="spellEnd"/>
+      <w:r>
+        <w:t>.</w:t>
+      </w:r>
+    </w:p>
+    <w:p>
+      <w:r>
+        <w:t>O parâmetro mensagem, serve para colocar uma mensagem simples e específica sobre a alteração que foi feita até aquele ponto do aplicativo.</w:t>
+      </w:r>
+    </w:p>
+    <w:p/>
+    <w:p>
+      <w:proofErr w:type="spellStart"/>
+      <w:r>
+        <w:t>Git</w:t>
+      </w:r>
+      <w:proofErr w:type="spellEnd"/>
+      <w:r>
+        <w:t xml:space="preserve"> </w:t>
+      </w:r>
+      <w:proofErr w:type="spellStart"/>
+      <w:r>
+        <w:t>Push</w:t>
+      </w:r>
+      <w:proofErr w:type="spellEnd"/>
+      <w:r>
+        <w:t xml:space="preserve"> – Usado para </w:t>
+      </w:r>
+      <w:r>
+        <w:t xml:space="preserve">enviar arquivo do servidor local para o remoto. Os arquivos devem ser enviados após serem alterados e </w:t>
+      </w:r>
+      <w:proofErr w:type="spellStart"/>
+      <w:r>
+        <w:t>commitados</w:t>
+      </w:r>
+      <w:proofErr w:type="spellEnd"/>
+      <w:r>
+        <w:t>.</w:t>
+      </w:r>
+    </w:p>
+    <w:p/>
+    <w:p>
+      <w:proofErr w:type="spellStart"/>
+      <w:r>
+        <w:t>Git</w:t>
+      </w:r>
+      <w:proofErr w:type="spellEnd"/>
+      <w:r>
+        <w:t xml:space="preserve"> </w:t>
+      </w:r>
+      <w:proofErr w:type="spellStart"/>
+      <w:r>
+        <w:t>Pull</w:t>
+      </w:r>
+      <w:proofErr w:type="spellEnd"/>
+      <w:r>
+        <w:t xml:space="preserve"> </w:t>
+      </w:r>
+      <w:r>
+        <w:t>–</w:t>
+      </w:r>
+      <w:r>
+        <w:t xml:space="preserve"> Atualiza repositório local com base no remoto</w:t>
+      </w:r>
+    </w:p>
+    <w:p/>
+    <w:p>
+      <w:proofErr w:type="spellStart"/>
+      <w:r>
+        <w:t>Git</w:t>
+      </w:r>
+      <w:proofErr w:type="spellEnd"/>
+      <w:r>
+        <w:t xml:space="preserve"> Merge – Usado para juntar dois </w:t>
+      </w:r>
+      <w:proofErr w:type="spellStart"/>
+      <w:r>
+        <w:t>Branches</w:t>
+      </w:r>
+      <w:proofErr w:type="spellEnd"/>
+      <w:r>
+        <w:t xml:space="preserve"> que estamos alterando. Serve para resolver conflitos de alteração</w:t>
+      </w:r>
+      <w:r>
+        <w:t xml:space="preserve">. </w:t>
+      </w:r>
+    </w:p>
+    <w:p/>
+    <w:p>
+      <w:r>
+        <w:t xml:space="preserve">Clonar – </w:t>
+      </w:r>
+      <w:proofErr w:type="spellStart"/>
+      <w:r>
+        <w:t>Git</w:t>
+      </w:r>
+      <w:proofErr w:type="spellEnd"/>
+      <w:r>
+        <w:t xml:space="preserve"> clone + URL </w:t>
+      </w:r>
+      <w:proofErr w:type="gramStart"/>
+      <w:r>
+        <w:t>( no</w:t>
+      </w:r>
+      <w:proofErr w:type="gramEnd"/>
+      <w:r>
+        <w:t xml:space="preserve"> terminal)</w:t>
+      </w:r>
+    </w:p>
+    <w:p/>
+    <w:p>
+      <w:r>
+        <w:t xml:space="preserve">Quando o </w:t>
+      </w:r>
+      <w:proofErr w:type="spellStart"/>
+      <w:r>
+        <w:t>git</w:t>
+      </w:r>
+      <w:proofErr w:type="spellEnd"/>
+      <w:r>
+        <w:t xml:space="preserve"> não identifica quem fez uma mudança, ele informa o arquivo e solicita que o conflito seja resolvido manualmente.</w:t>
+      </w:r>
+    </w:p>
+    <w:p/>
+    <w:p>
+      <w:proofErr w:type="spellStart"/>
+      <w:r>
+        <w:t>Git</w:t>
+      </w:r>
+      <w:proofErr w:type="spellEnd"/>
+      <w:r>
+        <w:t xml:space="preserve"> Status – Apresenta informações sobre o projeto, sempre que ele sofre alteração, esta será apresentada. Mostra ainda arquivos adicionados, se foi </w:t>
+      </w:r>
+      <w:proofErr w:type="spellStart"/>
+      <w:r>
+        <w:t>commitado</w:t>
+      </w:r>
+      <w:proofErr w:type="spellEnd"/>
+      <w:r>
+        <w:t>. Mostra o estado atual do projeto.</w:t>
+      </w:r>
+    </w:p>
+    <w:p/>
+    <w:p>
+      <w:proofErr w:type="spellStart"/>
+      <w:r>
+        <w:t>Git</w:t>
+      </w:r>
+      <w:proofErr w:type="spellEnd"/>
+      <w:r>
+        <w:t xml:space="preserve"> Log – Apresenta o histórico de alteração que foram feitas no repositório. Apresenta autor, hora, id, mensagem,</w:t>
+      </w:r>
+      <w:r>
+        <w:t xml:space="preserve"> </w:t>
+      </w:r>
+      <w:proofErr w:type="spellStart"/>
+      <w:r>
+        <w:t>commits</w:t>
+      </w:r>
+      <w:proofErr w:type="spellEnd"/>
+      <w:r>
+        <w:t xml:space="preserve"> feitos</w:t>
+      </w:r>
+    </w:p>
+    <w:p/>
+    <w:p>
+      <w:proofErr w:type="spellStart"/>
+      <w:r>
+        <w:t>Git</w:t>
+      </w:r>
+      <w:proofErr w:type="spellEnd"/>
+      <w:r>
+        <w:t xml:space="preserve"> </w:t>
+      </w:r>
+      <w:proofErr w:type="spellStart"/>
+      <w:r>
+        <w:t>Branch</w:t>
+      </w:r>
+      <w:proofErr w:type="spellEnd"/>
+      <w:r>
+        <w:t xml:space="preserve"> – Usado quando criamos ramificação no projeto.</w:t>
+      </w:r>
+    </w:p>
+    <w:p>
+      <w:pPr>
+        <w:pStyle w:val="PargrafodaLista"/>
+        <w:numPr>
+          <w:ilvl w:val="0"/>
+          <w:numId w:val="1"/>
+        </w:numPr>
+      </w:pPr>
+      <w:r>
+        <w:t xml:space="preserve">O </w:t>
+      </w:r>
+      <w:proofErr w:type="spellStart"/>
+      <w:r>
+        <w:t>Git</w:t>
+      </w:r>
+      <w:proofErr w:type="spellEnd"/>
+      <w:r>
+        <w:t xml:space="preserve"> </w:t>
+      </w:r>
+      <w:proofErr w:type="spellStart"/>
+      <w:r>
+        <w:t>Init</w:t>
+      </w:r>
+      <w:proofErr w:type="spellEnd"/>
+      <w:r>
+        <w:t xml:space="preserve"> cria o ramo MASTER ou </w:t>
+      </w:r>
+      <w:proofErr w:type="spellStart"/>
+      <w:r>
+        <w:t>principaldo</w:t>
+      </w:r>
+      <w:proofErr w:type="spellEnd"/>
+      <w:r>
+        <w:t xml:space="preserve"> projeto.</w:t>
+      </w:r>
+    </w:p>
+    <w:p>
+      <w:pPr>
+        <w:pStyle w:val="PargrafodaLista"/>
+        <w:numPr>
+          <w:ilvl w:val="0"/>
+          <w:numId w:val="1"/>
+        </w:numPr>
+      </w:pPr>
+      <w:r>
+        <w:t xml:space="preserve">Exemplo: Se temos um site funcionando e criamos uma outra instancia tipo um cadastro, dando </w:t>
+      </w:r>
+      <w:proofErr w:type="spellStart"/>
+      <w:r>
+        <w:t>Git</w:t>
+      </w:r>
+      <w:proofErr w:type="spellEnd"/>
+      <w:r>
+        <w:t xml:space="preserve"> </w:t>
+      </w:r>
+      <w:proofErr w:type="spellStart"/>
+      <w:r>
+        <w:t>Branch</w:t>
+      </w:r>
+      <w:proofErr w:type="spellEnd"/>
+      <w:r>
+        <w:t xml:space="preserve"> “cadastro” ele pega todo o código principal no estado atual do repositório </w:t>
+      </w:r>
+      <w:proofErr w:type="spellStart"/>
+      <w:r>
+        <w:t>ma</w:t>
+      </w:r>
+      <w:r>
+        <w:t>ster</w:t>
+      </w:r>
+      <w:proofErr w:type="spellEnd"/>
+      <w:r>
+        <w:t xml:space="preserve"> que está funcionando e coloca em um ramo independente do ramo principal.</w:t>
+      </w:r>
+    </w:p>
+    <w:p>
+      <w:pPr>
+        <w:pStyle w:val="PargrafodaLista"/>
+        <w:numPr>
+          <w:ilvl w:val="0"/>
+          <w:numId w:val="1"/>
+        </w:numPr>
+      </w:pPr>
+      <w:r>
+        <w:t>Se der algum problema no ramo secundário, isto não afetará o ramo principal.</w:t>
+      </w:r>
+    </w:p>
+    <w:p>
+      <w:pPr>
+        <w:ind w:left="360"/>
+      </w:pPr>
+    </w:p>
+    <w:p>
+      <w:pPr>
+        <w:ind w:left="360"/>
+        <w:rPr>
+          <w:color w:val="FF0000"/>
+          <w:sz w:val="32"/>
+          <w:szCs w:val="32"/>
+        </w:rPr>
+      </w:pPr>
+      <w:r>
+        <w:rPr>
+          <w:color w:val="FF0000"/>
+          <w:sz w:val="32"/>
+          <w:szCs w:val="32"/>
+        </w:rPr>
+        <w:t>Exemplo prático:</w:t>
+      </w:r>
+    </w:p>
+    <w:p>
+      <w:pPr>
+        <w:ind w:left="360"/>
+      </w:pPr>
+    </w:p>
+    <w:p>
+      <w:pPr>
+        <w:ind w:left="360"/>
+        <w:rPr>
+          <w:b/>
+          <w:bCs/>
+        </w:rPr>
+      </w:pPr>
+      <w:r>
+        <w:rPr>
+          <w:b/>
+          <w:bCs/>
+        </w:rPr>
+        <w:t>Criando uma página no terminal</w:t>
+      </w:r>
+    </w:p>
+    <w:p>
+      <w:pPr>
+        <w:ind w:left="360"/>
+      </w:pPr>
+    </w:p>
+    <w:p>
+      <w:pPr>
+        <w:ind w:left="360"/>
+      </w:pPr>
+      <w:proofErr w:type="spellStart"/>
+      <w:r>
+        <w:t>mkdir</w:t>
+      </w:r>
+      <w:proofErr w:type="spellEnd"/>
+      <w:r>
+        <w:t xml:space="preserve"> </w:t>
+      </w:r>
+      <w:proofErr w:type="spellStart"/>
+      <w:r>
+        <w:t>CursoGit</w:t>
+      </w:r>
+      <w:proofErr w:type="spellEnd"/>
+      <w:r>
+        <w:t xml:space="preserve"> – Cria diretório com nome </w:t>
+      </w:r>
+      <w:proofErr w:type="spellStart"/>
+      <w:r>
+        <w:t>cursogit</w:t>
+      </w:r>
+      <w:proofErr w:type="spellEnd"/>
+    </w:p>
+    <w:p>
+      <w:pPr>
+        <w:ind w:left="360"/>
+      </w:pPr>
+      <w:proofErr w:type="spellStart"/>
+      <w:r>
+        <w:t>cd</w:t>
+      </w:r>
+      <w:proofErr w:type="spellEnd"/>
+      <w:r>
+        <w:t xml:space="preserve"> </w:t>
+      </w:r>
+      <w:proofErr w:type="spellStart"/>
+      <w:r>
+        <w:t>CursoGit</w:t>
+      </w:r>
+      <w:proofErr w:type="spellEnd"/>
+      <w:r>
+        <w:t xml:space="preserve"> – move para o diretório</w:t>
+      </w:r>
+    </w:p>
+    <w:p>
+      <w:pPr>
+        <w:ind w:left="360"/>
+      </w:pPr>
+      <w:proofErr w:type="spellStart"/>
+      <w:r>
+        <w:t>git</w:t>
+      </w:r>
+      <w:proofErr w:type="spellEnd"/>
+      <w:r>
+        <w:t xml:space="preserve"> </w:t>
+      </w:r>
+      <w:proofErr w:type="spellStart"/>
+      <w:r>
+        <w:t>init</w:t>
+      </w:r>
+      <w:proofErr w:type="spellEnd"/>
+      <w:r>
+        <w:t xml:space="preserve"> – Torna este diretório um repositório local </w:t>
+      </w:r>
+      <w:proofErr w:type="spellStart"/>
+      <w:r>
+        <w:t>git</w:t>
+      </w:r>
+      <w:proofErr w:type="spellEnd"/>
+    </w:p>
+    <w:p>
+      <w:pPr>
+        <w:ind w:left="360"/>
+      </w:pPr>
+    </w:p>
+    <w:p>
+      <w:pPr>
+        <w:ind w:left="360"/>
+      </w:pPr>
+      <w:r>
+        <w:t xml:space="preserve">Criamos um diretório, entramos nele e inicializamos um repositório </w:t>
+      </w:r>
+      <w:proofErr w:type="spellStart"/>
+      <w:r>
+        <w:t>Git</w:t>
+      </w:r>
+      <w:proofErr w:type="spellEnd"/>
+    </w:p>
+    <w:p>
+      <w:pPr>
+        <w:ind w:left="360"/>
+      </w:pPr>
+      <w:r>
+        <w:t xml:space="preserve">Podemos usar </w:t>
+      </w:r>
+      <w:proofErr w:type="spellStart"/>
+      <w:r>
+        <w:t>git</w:t>
+      </w:r>
+      <w:proofErr w:type="spellEnd"/>
+      <w:r>
+        <w:t xml:space="preserve"> status para observar o estado</w:t>
+      </w:r>
+    </w:p>
+    <w:p>
+      <w:pPr>
+        <w:ind w:left="360"/>
+      </w:pPr>
+    </w:p>
+    <w:p>
+      <w:pPr>
+        <w:ind w:left="360"/>
+        <w:rPr>
+          <w:b/>
+          <w:bCs/>
+          <w:sz w:val="36"/>
+          <w:szCs w:val="36"/>
+        </w:rPr>
+      </w:pPr>
+      <w:r>
+        <w:rPr>
+          <w:b/>
+          <w:bCs/>
+          <w:sz w:val="36"/>
+          <w:szCs w:val="36"/>
+        </w:rPr>
+        <w:t>Criando um arquivo</w:t>
+      </w:r>
+    </w:p>
+    <w:p>
+      <w:pPr>
+        <w:ind w:left="360"/>
+      </w:pPr>
+    </w:p>
+    <w:p>
+      <w:pPr>
+        <w:ind w:left="360"/>
+      </w:pPr>
+      <w:proofErr w:type="spellStart"/>
+      <w:r>
+        <w:t>Touch</w:t>
+      </w:r>
+      <w:proofErr w:type="spellEnd"/>
+      <w:r>
+        <w:t xml:space="preserve"> index.html</w:t>
+      </w:r>
+    </w:p>
+    <w:p>
+      <w:pPr>
+        <w:ind w:left="360"/>
+      </w:pPr>
+    </w:p>
+    <w:p>
+      <w:pPr>
+        <w:ind w:left="360"/>
+      </w:pPr>
+      <w:r>
+        <w:t xml:space="preserve">Com este comando, criamos o arquivo index.html. Após a criação, o mesmo ainda não está monitorado pelo </w:t>
+      </w:r>
+      <w:proofErr w:type="spellStart"/>
+      <w:r>
+        <w:t>Git</w:t>
+      </w:r>
+      <w:proofErr w:type="spellEnd"/>
+      <w:r>
+        <w:t>.</w:t>
+      </w:r>
+    </w:p>
+    <w:p>
+      <w:pPr>
+        <w:ind w:left="360"/>
+      </w:pPr>
+      <w:r>
+        <w:t>Se dermos o comando &lt;</w:t>
+      </w:r>
+      <w:proofErr w:type="spellStart"/>
+      <w:r>
+        <w:t>git</w:t>
+      </w:r>
+      <w:proofErr w:type="spellEnd"/>
+      <w:r>
+        <w:t xml:space="preserve"> status&gt; o arquivo será exibido em vermelho mostrando assim que ele não foi adicionado para ser monitorado pelo </w:t>
+      </w:r>
+      <w:proofErr w:type="spellStart"/>
+      <w:r>
+        <w:t>Git</w:t>
+      </w:r>
+      <w:proofErr w:type="spellEnd"/>
+      <w:r>
+        <w:t>.</w:t>
+      </w:r>
+    </w:p>
+    <w:p>
+      <w:pPr>
+        <w:ind w:left="360"/>
+      </w:pPr>
+    </w:p>
+    <w:p>
+      <w:pPr>
+        <w:ind w:left="360"/>
+        <w:rPr>
+          <w:b/>
+          <w:bCs/>
+        </w:rPr>
+      </w:pPr>
+      <w:r>
+        <w:rPr>
+          <w:b/>
+          <w:bCs/>
+        </w:rPr>
+        <w:t xml:space="preserve">Adicionando arquivo para ser gerenciado pelo </w:t>
+      </w:r>
+      <w:proofErr w:type="spellStart"/>
+      <w:r>
+        <w:rPr>
+          <w:b/>
+          <w:bCs/>
+        </w:rPr>
+        <w:t>Git</w:t>
+      </w:r>
+      <w:proofErr w:type="spellEnd"/>
+    </w:p>
+    <w:p>
+      <w:pPr>
+        <w:ind w:left="360"/>
+      </w:pPr>
+    </w:p>
+    <w:p>
+      <w:pPr>
+        <w:ind w:left="360"/>
+      </w:pPr>
+      <w:proofErr w:type="spellStart"/>
+      <w:r>
+        <w:t>Git</w:t>
+      </w:r>
+      <w:proofErr w:type="spellEnd"/>
+      <w:r>
+        <w:t xml:space="preserve"> </w:t>
+      </w:r>
+      <w:proofErr w:type="spellStart"/>
+      <w:r>
+        <w:t>add</w:t>
+      </w:r>
+      <w:proofErr w:type="spellEnd"/>
+      <w:r>
+        <w:t xml:space="preserve"> index.html</w:t>
+      </w:r>
+    </w:p>
+    <w:p>
+      <w:pPr>
+        <w:ind w:left="360"/>
+      </w:pPr>
+    </w:p>
+    <w:p>
+      <w:pPr>
+        <w:ind w:left="360"/>
+      </w:pPr>
+      <w:r>
+        <w:t xml:space="preserve">Este comando adiciona o arquivo para ser monitorado pelo </w:t>
+      </w:r>
+      <w:proofErr w:type="spellStart"/>
+      <w:r>
+        <w:t>Git</w:t>
+      </w:r>
+      <w:proofErr w:type="spellEnd"/>
+      <w:r>
+        <w:t>.</w:t>
+      </w:r>
+    </w:p>
+    <w:p>
+      <w:pPr>
+        <w:ind w:left="360"/>
+      </w:pPr>
+      <w:r>
+        <w:t>Podemos dar um&lt;</w:t>
+      </w:r>
+      <w:proofErr w:type="spellStart"/>
+      <w:r>
+        <w:t>git</w:t>
+      </w:r>
+      <w:proofErr w:type="spellEnd"/>
+      <w:r>
+        <w:t xml:space="preserve"> status&gt; e veremos que o arquivo será exibido em verde indicando que ele está sendo monitorado e já podemos </w:t>
+      </w:r>
+      <w:proofErr w:type="spellStart"/>
+      <w:r>
+        <w:t>commitar</w:t>
+      </w:r>
+      <w:proofErr w:type="spellEnd"/>
+      <w:r>
+        <w:t xml:space="preserve"> ou seja fazer alterações que o </w:t>
+      </w:r>
+      <w:proofErr w:type="spellStart"/>
+      <w:r>
+        <w:t>git</w:t>
+      </w:r>
+      <w:proofErr w:type="spellEnd"/>
+      <w:r>
+        <w:t xml:space="preserve"> gerenciará.</w:t>
+      </w:r>
+    </w:p>
+    <w:p>
+      <w:pPr>
+        <w:ind w:left="360"/>
+      </w:pPr>
+    </w:p>
+    <w:p>
+      <w:pPr>
+        <w:ind w:left="360"/>
+        <w:rPr>
+          <w:b/>
+          <w:bCs/>
+        </w:rPr>
+      </w:pPr>
+      <w:proofErr w:type="spellStart"/>
+      <w:r>
+        <w:rPr>
+          <w:b/>
+          <w:bCs/>
+        </w:rPr>
+        <w:t>Commitando</w:t>
+      </w:r>
+      <w:proofErr w:type="spellEnd"/>
+      <w:r>
+        <w:rPr>
+          <w:b/>
+          <w:bCs/>
+        </w:rPr>
+        <w:t xml:space="preserve"> o arquivo</w:t>
+      </w:r>
+    </w:p>
+    <w:p>
+      <w:pPr>
+        <w:ind w:left="360"/>
+      </w:pPr>
+    </w:p>
+    <w:p>
+      <w:pPr>
+        <w:ind w:left="360"/>
+      </w:pPr>
+      <w:proofErr w:type="spellStart"/>
+      <w:r>
+        <w:t>Git</w:t>
+      </w:r>
+      <w:proofErr w:type="spellEnd"/>
+      <w:r>
+        <w:t xml:space="preserve"> </w:t>
+      </w:r>
+      <w:proofErr w:type="spellStart"/>
+      <w:r>
+        <w:t>commit</w:t>
+      </w:r>
+      <w:proofErr w:type="spellEnd"/>
+      <w:r>
+        <w:t xml:space="preserve"> -m “meu primeiro </w:t>
+      </w:r>
+      <w:proofErr w:type="spellStart"/>
+      <w:r>
+        <w:t>commit</w:t>
+      </w:r>
+      <w:proofErr w:type="spellEnd"/>
+      <w:r>
+        <w:t>”</w:t>
+      </w:r>
+    </w:p>
+    <w:p>
+      <w:pPr>
+        <w:ind w:left="360"/>
+      </w:pPr>
+    </w:p>
+    <w:p>
+      <w:pPr>
+        <w:ind w:left="360"/>
+      </w:pPr>
+      <w:r>
+        <w:t xml:space="preserve">Se usarmos&lt; </w:t>
+      </w:r>
+      <w:proofErr w:type="spellStart"/>
+      <w:r>
+        <w:t>git</w:t>
+      </w:r>
+      <w:proofErr w:type="spellEnd"/>
+      <w:r>
+        <w:t xml:space="preserve"> status&gt;</w:t>
+      </w:r>
+    </w:p>
+    <w:p>
+      <w:pPr>
+        <w:ind w:left="360"/>
+      </w:pPr>
+      <w:r>
+        <w:t xml:space="preserve">Veremos o arquivo </w:t>
+      </w:r>
+      <w:proofErr w:type="spellStart"/>
+      <w:r>
+        <w:t>commitado</w:t>
+      </w:r>
+      <w:proofErr w:type="spellEnd"/>
+      <w:r>
+        <w:t xml:space="preserve"> com a mensagem.</w:t>
+      </w:r>
+    </w:p>
+    <w:p>
+      <w:pPr>
+        <w:pStyle w:val="PargrafodaLista"/>
+        <w:numPr>
+          <w:ilvl w:val="0"/>
+          <w:numId w:val="1"/>
+        </w:numPr>
+      </w:pPr>
       <w:proofErr w:type="spellStart"/>
       <w:r>
         <w:t>Commitar</w:t>
@@ -1210,8 +1647,6 @@
       <w:pPr>
         <w:ind w:left="360"/>
       </w:pPr>
-      <w:bookmarkStart w:id="0" w:name="_GoBack"/>
-      <w:bookmarkEnd w:id="0"/>
     </w:p>
     <w:p>
       <w:pPr>

</xml_diff>